<commit_message>
relazione mancano solo schemi
</commit_message>
<xml_diff>
--- a/relazione.docx
+++ b/relazione.docx
@@ -210,19 +210,17 @@
       </w:r>
       <w:proofErr w:type="spellStart"/>
       <w:r>
-        <w:t>OpenMP</w:t>
-      </w:r>
-      <w:proofErr w:type="spellEnd"/>
-      <w:r>
-        <w:t xml:space="preserve"> e di sviluppare una </w:t>
-      </w:r>
-      <w:proofErr w:type="gramStart"/>
-      <w:r>
-        <w:t>versione  CUDA</w:t>
-      </w:r>
-      <w:proofErr w:type="gramEnd"/>
-      <w:r>
-        <w:t xml:space="preserve"> di un codice per </w:t>
+        <w:t>OpenM</w:t>
+      </w:r>
+      <w:r>
+        <w:t>P</w:t>
+      </w:r>
+      <w:proofErr w:type="spellEnd"/>
+      <w:r>
+        <w:t xml:space="preserve"> e di sviluppare una versione </w:t>
+      </w:r>
+      <w:r>
+        <w:t xml:space="preserve">CUDA di un codice per </w:t>
       </w:r>
       <w:r>
         <w:rPr>
@@ -281,21 +279,19 @@
         <w:rPr>
           <w:sz w:val="24"/>
         </w:rPr>
-        <w:t xml:space="preserve">in cui l’output di ogni </w:t>
-      </w:r>
-      <w:proofErr w:type="gramStart"/>
+        <w:t>i</w:t>
+      </w:r>
       <w:r>
         <w:rPr>
           <w:sz w:val="24"/>
         </w:rPr>
-        <w:t>neurone  diventa</w:t>
-      </w:r>
-      <w:proofErr w:type="gramEnd"/>
+        <w:t xml:space="preserve">n cui l’output di ogni neurone </w:t>
+      </w:r>
       <w:r>
         <w:rPr>
           <w:sz w:val="24"/>
         </w:rPr>
-        <w:t xml:space="preserve"> </w:t>
+        <w:t xml:space="preserve">diventa </w:t>
       </w:r>
       <w:r>
         <w:rPr>
@@ -383,6 +379,481 @@
           <w:sz w:val="28"/>
         </w:rPr>
       </w:pPr>
+      <w:r>
+        <w:rPr>
+          <w:sz w:val="28"/>
+        </w:rPr>
+        <w:t xml:space="preserve">Per fornire una soluzione in </w:t>
+      </w:r>
+      <w:proofErr w:type="spellStart"/>
+      <w:r>
+        <w:rPr>
+          <w:sz w:val="28"/>
+        </w:rPr>
+        <w:t>OpenMP</w:t>
+      </w:r>
+      <w:proofErr w:type="spellEnd"/>
+      <w:r>
+        <w:rPr>
+          <w:sz w:val="28"/>
+        </w:rPr>
+        <w:t xml:space="preserve"> sono stati riordinati tutti i cicli dell’algoritmo per evitare il maggior numero di salti e sono state rese parallele diverse p</w:t>
+      </w:r>
+      <w:r>
+        <w:rPr>
+          <w:sz w:val="28"/>
+        </w:rPr>
+        <w:t>arti del codice iniziale.</w:t>
+      </w:r>
+      <w:r>
+        <w:rPr>
+          <w:sz w:val="28"/>
+        </w:rPr>
+        <w:t xml:space="preserve"> Tutto</w:t>
+      </w:r>
+      <w:r>
+        <w:rPr>
+          <w:sz w:val="28"/>
+        </w:rPr>
+        <w:t xml:space="preserve"> l’algoritmo è compreso in una </w:t>
+      </w:r>
+      <w:proofErr w:type="spellStart"/>
+      <w:r>
+        <w:rPr>
+          <w:sz w:val="28"/>
+        </w:rPr>
+        <w:t>pragma</w:t>
+      </w:r>
+      <w:proofErr w:type="spellEnd"/>
+      <w:r>
+        <w:rPr>
+          <w:sz w:val="28"/>
+        </w:rPr>
+        <w:t xml:space="preserve"> </w:t>
+      </w:r>
+      <w:proofErr w:type="spellStart"/>
+      <w:r>
+        <w:rPr>
+          <w:sz w:val="28"/>
+        </w:rPr>
+        <w:t>omp</w:t>
+      </w:r>
+      <w:proofErr w:type="spellEnd"/>
+      <w:r>
+        <w:rPr>
+          <w:sz w:val="28"/>
+        </w:rPr>
+        <w:t xml:space="preserve"> </w:t>
+      </w:r>
+      <w:proofErr w:type="spellStart"/>
+      <w:r>
+        <w:rPr>
+          <w:sz w:val="28"/>
+        </w:rPr>
+        <w:t>parallel</w:t>
+      </w:r>
+      <w:proofErr w:type="spellEnd"/>
+      <w:r>
+        <w:rPr>
+          <w:sz w:val="28"/>
+        </w:rPr>
+        <w:t xml:space="preserve"> al cui interno alcune variabili sono rimaste private in modo tale da avere una esecuzione concorrente dei </w:t>
+      </w:r>
+      <w:proofErr w:type="spellStart"/>
+      <w:r>
+        <w:rPr>
+          <w:sz w:val="28"/>
+        </w:rPr>
+        <w:t>thread</w:t>
+      </w:r>
+      <w:proofErr w:type="spellEnd"/>
+      <w:r>
+        <w:rPr>
+          <w:sz w:val="28"/>
+        </w:rPr>
+        <w:t xml:space="preserve">. </w:t>
+      </w:r>
+      <w:r>
+        <w:rPr>
+          <w:sz w:val="28"/>
+        </w:rPr>
+        <w:t xml:space="preserve">Per dividere il lavoro equamente tra i </w:t>
+      </w:r>
+      <w:proofErr w:type="spellStart"/>
+      <w:r>
+        <w:rPr>
+          <w:sz w:val="28"/>
+        </w:rPr>
+        <w:t>thread</w:t>
+      </w:r>
+      <w:proofErr w:type="spellEnd"/>
+      <w:r>
+        <w:rPr>
+          <w:sz w:val="28"/>
+        </w:rPr>
+        <w:t xml:space="preserve"> i pattern gli vengono assegnati in base al loro id</w:t>
+      </w:r>
+      <w:r>
+        <w:rPr>
+          <w:sz w:val="28"/>
+        </w:rPr>
+        <w:t xml:space="preserve"> ed ognuno esegue tutta</w:t>
+      </w:r>
+      <w:r>
+        <w:rPr>
+          <w:sz w:val="28"/>
+        </w:rPr>
+        <w:t xml:space="preserve"> la fa</w:t>
+      </w:r>
+      <w:r>
+        <w:rPr>
+          <w:sz w:val="28"/>
+        </w:rPr>
+        <w:t xml:space="preserve">se di </w:t>
+      </w:r>
+      <w:proofErr w:type="spellStart"/>
+      <w:r>
+        <w:rPr>
+          <w:sz w:val="28"/>
+        </w:rPr>
+        <w:t>feedforward</w:t>
+      </w:r>
+      <w:proofErr w:type="spellEnd"/>
+      <w:r>
+        <w:rPr>
+          <w:sz w:val="28"/>
+        </w:rPr>
+        <w:t xml:space="preserve"> e di </w:t>
+      </w:r>
+      <w:proofErr w:type="spellStart"/>
+      <w:r>
+        <w:rPr>
+          <w:sz w:val="28"/>
+        </w:rPr>
+        <w:t>backpropagation</w:t>
+      </w:r>
+      <w:proofErr w:type="spellEnd"/>
+      <w:r>
+        <w:rPr>
+          <w:sz w:val="28"/>
+        </w:rPr>
+        <w:t xml:space="preserve"> in modo indipendente dagli altri. </w:t>
+      </w:r>
+    </w:p>
+    <w:p>
+      <w:pPr>
+        <w:rPr>
+          <w:sz w:val="28"/>
+        </w:rPr>
+      </w:pPr>
+      <w:r>
+        <w:rPr>
+          <w:sz w:val="28"/>
+        </w:rPr>
+        <w:t xml:space="preserve">Al termine della fase di </w:t>
+      </w:r>
+      <w:proofErr w:type="spellStart"/>
+      <w:r>
+        <w:rPr>
+          <w:sz w:val="28"/>
+        </w:rPr>
+        <w:t>feedforward</w:t>
+      </w:r>
+      <w:proofErr w:type="spellEnd"/>
+      <w:r>
+        <w:rPr>
+          <w:sz w:val="28"/>
+        </w:rPr>
+        <w:t>,</w:t>
+      </w:r>
+      <w:r>
+        <w:rPr>
+          <w:sz w:val="28"/>
+        </w:rPr>
+        <w:t xml:space="preserve"> nel ciclo </w:t>
+      </w:r>
+      <w:r>
+        <w:rPr>
+          <w:sz w:val="28"/>
+        </w:rPr>
+        <w:t>per</w:t>
+      </w:r>
+      <w:r>
+        <w:rPr>
+          <w:sz w:val="28"/>
+        </w:rPr>
+        <w:t xml:space="preserve"> calcola</w:t>
+      </w:r>
+      <w:r>
+        <w:rPr>
+          <w:sz w:val="28"/>
+        </w:rPr>
+        <w:t>re</w:t>
+      </w:r>
+      <w:r>
+        <w:rPr>
+          <w:sz w:val="28"/>
+        </w:rPr>
+        <w:t xml:space="preserve"> l’errore</w:t>
+      </w:r>
+      <w:r>
+        <w:rPr>
+          <w:sz w:val="28"/>
+        </w:rPr>
+        <w:t xml:space="preserve"> dell’uscita ottenuta rispetto a quella ed il </w:t>
+      </w:r>
+      <w:proofErr w:type="spellStart"/>
+      <w:r>
+        <w:rPr>
+          <w:sz w:val="28"/>
+        </w:rPr>
+        <w:t>DeltaO</w:t>
+      </w:r>
+      <w:proofErr w:type="spellEnd"/>
+      <w:r>
+        <w:rPr>
+          <w:sz w:val="28"/>
+        </w:rPr>
+        <w:t xml:space="preserve">, </w:t>
+      </w:r>
+      <w:r>
+        <w:rPr>
+          <w:sz w:val="28"/>
+        </w:rPr>
+        <w:t xml:space="preserve">si calcola anche il </w:t>
+      </w:r>
+      <w:proofErr w:type="spellStart"/>
+      <w:r>
+        <w:rPr>
+          <w:sz w:val="28"/>
+        </w:rPr>
+        <w:t>threadDeltaHO</w:t>
+      </w:r>
+      <w:proofErr w:type="spellEnd"/>
+      <w:r>
+        <w:rPr>
+          <w:sz w:val="28"/>
+        </w:rPr>
+        <w:t xml:space="preserve">, ossia la parte di </w:t>
+      </w:r>
+      <w:proofErr w:type="spellStart"/>
+      <w:r>
+        <w:rPr>
+          <w:sz w:val="28"/>
+        </w:rPr>
+        <w:t>DeltaWeightHO</w:t>
+      </w:r>
+      <w:proofErr w:type="spellEnd"/>
+      <w:r>
+        <w:rPr>
+          <w:sz w:val="28"/>
+        </w:rPr>
+        <w:t xml:space="preserve"> </w:t>
+      </w:r>
+      <w:r>
+        <w:rPr>
+          <w:sz w:val="28"/>
+        </w:rPr>
+        <w:t xml:space="preserve">derivante dal contributo del singolo </w:t>
+      </w:r>
+      <w:proofErr w:type="spellStart"/>
+      <w:proofErr w:type="gramStart"/>
+      <w:r>
+        <w:rPr>
+          <w:sz w:val="28"/>
+        </w:rPr>
+        <w:t>thread</w:t>
+      </w:r>
+      <w:proofErr w:type="spellEnd"/>
+      <w:r>
+        <w:rPr>
+          <w:sz w:val="28"/>
+        </w:rPr>
+        <w:t xml:space="preserve"> .</w:t>
+      </w:r>
+      <w:proofErr w:type="gramEnd"/>
+      <w:r>
+        <w:rPr>
+          <w:sz w:val="28"/>
+        </w:rPr>
+        <w:t xml:space="preserve"> </w:t>
+      </w:r>
+      <w:r>
+        <w:rPr>
+          <w:sz w:val="28"/>
+        </w:rPr>
+        <w:t xml:space="preserve"> </w:t>
+      </w:r>
+    </w:p>
+    <w:p>
+      <w:pPr>
+        <w:rPr>
+          <w:sz w:val="28"/>
+        </w:rPr>
+      </w:pPr>
+      <w:r>
+        <w:rPr>
+          <w:sz w:val="28"/>
+        </w:rPr>
+        <w:t xml:space="preserve">Nella fase di </w:t>
+      </w:r>
+      <w:proofErr w:type="spellStart"/>
+      <w:r>
+        <w:rPr>
+          <w:sz w:val="28"/>
+        </w:rPr>
+        <w:t>backpropagation</w:t>
+      </w:r>
+      <w:proofErr w:type="spellEnd"/>
+      <w:r>
+        <w:rPr>
+          <w:sz w:val="28"/>
+        </w:rPr>
+        <w:t xml:space="preserve"> ogni </w:t>
+      </w:r>
+      <w:proofErr w:type="spellStart"/>
+      <w:r>
+        <w:rPr>
+          <w:sz w:val="28"/>
+        </w:rPr>
+        <w:t>thread</w:t>
+      </w:r>
+      <w:proofErr w:type="spellEnd"/>
+      <w:r>
+        <w:rPr>
+          <w:sz w:val="28"/>
+        </w:rPr>
+        <w:t xml:space="preserve"> calcola parte delle matrici DeltaH2H (ogni </w:t>
+      </w:r>
+      <w:proofErr w:type="spellStart"/>
+      <w:r>
+        <w:rPr>
+          <w:sz w:val="28"/>
+        </w:rPr>
+        <w:t>thread</w:t>
+      </w:r>
+      <w:proofErr w:type="spellEnd"/>
+      <w:r>
+        <w:rPr>
+          <w:sz w:val="28"/>
+        </w:rPr>
+        <w:t xml:space="preserve"> ha solo parte dei pattern totali) ed il proprio threadDeltaH2H. </w:t>
+      </w:r>
+    </w:p>
+    <w:p>
+      <w:pPr>
+        <w:rPr>
+          <w:sz w:val="28"/>
+        </w:rPr>
+      </w:pPr>
+      <w:r>
+        <w:rPr>
+          <w:sz w:val="28"/>
+        </w:rPr>
+        <w:t>Una volta terminata l’iterazione dei pattern si trova u</w:t>
+      </w:r>
+      <w:r>
+        <w:rPr>
+          <w:sz w:val="28"/>
+        </w:rPr>
+        <w:t xml:space="preserve">na barriera inserita per garantire </w:t>
+      </w:r>
+      <w:r>
+        <w:rPr>
+          <w:sz w:val="28"/>
+        </w:rPr>
+        <w:t xml:space="preserve">che tutti i </w:t>
+      </w:r>
+      <w:proofErr w:type="spellStart"/>
+      <w:r>
+        <w:rPr>
+          <w:sz w:val="28"/>
+        </w:rPr>
+        <w:t>thread</w:t>
+      </w:r>
+      <w:proofErr w:type="spellEnd"/>
+      <w:r>
+        <w:rPr>
+          <w:sz w:val="28"/>
+        </w:rPr>
+        <w:t xml:space="preserve"> abbiano calcolato l’errore parziale</w:t>
+      </w:r>
+      <w:r>
+        <w:rPr>
+          <w:sz w:val="28"/>
+        </w:rPr>
+        <w:t xml:space="preserve">, così che un solo </w:t>
+      </w:r>
+      <w:proofErr w:type="spellStart"/>
+      <w:r>
+        <w:rPr>
+          <w:sz w:val="28"/>
+        </w:rPr>
+        <w:t>thread</w:t>
+      </w:r>
+      <w:proofErr w:type="spellEnd"/>
+      <w:r>
+        <w:rPr>
+          <w:sz w:val="28"/>
+        </w:rPr>
+        <w:t xml:space="preserve"> possa calcolare l’errore derivante dai diversi contributi. </w:t>
+      </w:r>
+      <w:proofErr w:type="gramStart"/>
+      <w:r>
+        <w:rPr>
+          <w:sz w:val="28"/>
+        </w:rPr>
+        <w:t>Infine</w:t>
+      </w:r>
+      <w:proofErr w:type="gramEnd"/>
+      <w:r>
+        <w:rPr>
+          <w:sz w:val="28"/>
+        </w:rPr>
+        <w:t xml:space="preserve"> ogni </w:t>
+      </w:r>
+      <w:proofErr w:type="spellStart"/>
+      <w:r>
+        <w:rPr>
+          <w:sz w:val="28"/>
+        </w:rPr>
+        <w:t>thread</w:t>
+      </w:r>
+      <w:proofErr w:type="spellEnd"/>
+      <w:r>
+        <w:rPr>
+          <w:sz w:val="28"/>
+        </w:rPr>
+        <w:t xml:space="preserve"> aggiorna le matrici dei pesi </w:t>
+      </w:r>
+      <w:proofErr w:type="spellStart"/>
+      <w:r>
+        <w:rPr>
+          <w:sz w:val="28"/>
+        </w:rPr>
+        <w:t>Weight</w:t>
+      </w:r>
+      <w:proofErr w:type="spellEnd"/>
+      <w:r>
+        <w:rPr>
+          <w:sz w:val="28"/>
+        </w:rPr>
+        <w:t xml:space="preserve"> e dei </w:t>
+      </w:r>
+      <w:proofErr w:type="spellStart"/>
+      <w:r>
+        <w:rPr>
+          <w:sz w:val="28"/>
+        </w:rPr>
+        <w:t>DeltaWeight</w:t>
+      </w:r>
+      <w:proofErr w:type="spellEnd"/>
+      <w:r>
+        <w:rPr>
+          <w:sz w:val="28"/>
+        </w:rPr>
+        <w:t xml:space="preserve"> in modo indipendente suddividendosi le colonne in base al proprio id.</w:t>
+      </w:r>
     </w:p>
     <w:p>
       <w:pPr>
@@ -416,6 +887,7 @@
         <w:rPr>
           <w:sz w:val="36"/>
         </w:rPr>
+        <w:lastRenderedPageBreak/>
         <w:t>PROBLEMA 1 CUDA</w:t>
       </w:r>
     </w:p>
@@ -467,13 +939,7 @@
         <w:rPr>
           <w:sz w:val="28"/>
         </w:rPr>
-        <w:t xml:space="preserve">puntatori </w:t>
-      </w:r>
-      <w:r>
-        <w:rPr>
-          <w:sz w:val="28"/>
-        </w:rPr>
-        <w:t xml:space="preserve"> (</w:t>
+        <w:t>puntatori  (</w:t>
       </w:r>
       <w:proofErr w:type="gramEnd"/>
       <w:r>
@@ -553,32 +1019,184 @@
         <w:rPr>
           <w:sz w:val="28"/>
         </w:rPr>
+        <w:t xml:space="preserve"> ), qui se ne usa uno soltanto. Tale scelta è stata fatta per poter trasferire i dati da HOST a DEVICE in una volta sola evitando latenze derivanti dall’uso di più chiamate. Ma questo porta a dover utilizzare </w:t>
+      </w:r>
+      <w:r>
+        <w:rPr>
+          <w:sz w:val="28"/>
+        </w:rPr>
+        <w:t>degli array di supporto per tener conto dei diversi offset delle matrici di ogni livello (</w:t>
+      </w:r>
+      <w:r>
+        <w:rPr>
+          <w:i/>
+          <w:sz w:val="28"/>
+        </w:rPr>
+        <w:t xml:space="preserve">H_matrix_H2H_index, </w:t>
+      </w:r>
+      <w:proofErr w:type="spellStart"/>
+      <w:r>
+        <w:rPr>
+          <w:i/>
+          <w:sz w:val="28"/>
+        </w:rPr>
+        <w:t>H_matrix_DELTA_index</w:t>
+      </w:r>
+      <w:proofErr w:type="spellEnd"/>
+      <w:r>
+        <w:rPr>
+          <w:i/>
+          <w:sz w:val="28"/>
+        </w:rPr>
+        <w:t xml:space="preserve">, </w:t>
+      </w:r>
+      <w:proofErr w:type="spellStart"/>
+      <w:r>
+        <w:rPr>
+          <w:i/>
+          <w:sz w:val="28"/>
+        </w:rPr>
+        <w:t>H_matrix_W_index</w:t>
+      </w:r>
+      <w:proofErr w:type="spellEnd"/>
+      <w:r>
+        <w:rPr>
+          <w:i/>
+          <w:sz w:val="28"/>
+        </w:rPr>
+        <w:t xml:space="preserve">, </w:t>
+      </w:r>
+      <w:proofErr w:type="spellStart"/>
+      <w:r>
+        <w:rPr>
+          <w:i/>
+          <w:sz w:val="28"/>
+        </w:rPr>
+        <w:t>H_matrix_B_index</w:t>
+      </w:r>
+      <w:proofErr w:type="spellEnd"/>
+      <w:r>
+        <w:rPr>
+          <w:sz w:val="28"/>
+        </w:rPr>
+        <w:t xml:space="preserve">). </w:t>
+      </w:r>
+    </w:p>
+    <w:p>
+      <w:pPr>
+        <w:rPr>
+          <w:sz w:val="28"/>
+        </w:rPr>
+      </w:pPr>
+      <w:r>
+        <w:rPr>
+          <w:sz w:val="28"/>
+        </w:rPr>
+        <w:t xml:space="preserve">Per la matrice Target (quella contenente gli output attesi) si è usata la memoria </w:t>
+      </w:r>
+      <w:proofErr w:type="spellStart"/>
+      <w:r>
+        <w:rPr>
+          <w:sz w:val="28"/>
+        </w:rPr>
+        <w:t>Texture</w:t>
+      </w:r>
+      <w:proofErr w:type="spellEnd"/>
+      <w:r>
+        <w:rPr>
+          <w:sz w:val="28"/>
+        </w:rPr>
+        <w:t xml:space="preserve"> in quanto</w:t>
+      </w:r>
+      <w:r>
+        <w:rPr>
+          <w:sz w:val="28"/>
+        </w:rPr>
+        <w:t xml:space="preserve"> i dati non vengono mai aggiornati e c’è località spaziale nell’accedere alla matrice.</w:t>
+      </w:r>
+    </w:p>
+    <w:p>
+      <w:pPr>
+        <w:rPr>
+          <w:sz w:val="28"/>
+        </w:rPr>
+      </w:pPr>
+      <w:r>
+        <w:rPr>
+          <w:sz w:val="28"/>
+        </w:rPr>
+        <w:t xml:space="preserve">Nel caso della matrice Target l’uso della </w:t>
+      </w:r>
+      <w:proofErr w:type="spellStart"/>
+      <w:r>
+        <w:rPr>
+          <w:sz w:val="28"/>
+        </w:rPr>
+        <w:t>costant</w:t>
+      </w:r>
+      <w:proofErr w:type="spellEnd"/>
+      <w:r>
+        <w:rPr>
+          <w:sz w:val="28"/>
+        </w:rPr>
         <w:t xml:space="preserve"> </w:t>
       </w:r>
-      <w:r>
-        <w:rPr>
-          <w:sz w:val="28"/>
-        </w:rPr>
-        <w:t>)</w:t>
-      </w:r>
-      <w:r>
-        <w:rPr>
-          <w:sz w:val="28"/>
-        </w:rPr>
-        <w:t xml:space="preserve">, qui se ne usa uno soltanto. Tale scelta è stata fatta per poter trasferire i dati da HOST a DEVICE in una volta sola evitando latenze derivanti dall’uso di più chiamate. Ma questo porta a dover utilizzare </w:t>
-      </w:r>
-      <w:r>
-        <w:rPr>
-          <w:sz w:val="28"/>
-        </w:rPr>
-        <w:t>degli array di supporto per tener conto dei diversi offset delle matrici di ogni livello (</w:t>
-      </w:r>
+      <w:proofErr w:type="spellStart"/>
+      <w:r>
+        <w:rPr>
+          <w:sz w:val="28"/>
+        </w:rPr>
+        <w:t>memory</w:t>
+      </w:r>
+      <w:proofErr w:type="spellEnd"/>
+      <w:r>
+        <w:rPr>
+          <w:sz w:val="28"/>
+        </w:rPr>
+        <w:t xml:space="preserve"> è sconsigliato in quanto i </w:t>
+      </w:r>
+      <w:proofErr w:type="spellStart"/>
+      <w:r>
+        <w:rPr>
+          <w:sz w:val="28"/>
+        </w:rPr>
+        <w:t>thread</w:t>
+      </w:r>
+      <w:proofErr w:type="spellEnd"/>
+      <w:r>
+        <w:rPr>
+          <w:sz w:val="28"/>
+        </w:rPr>
+        <w:t xml:space="preserve"> accedono tutti ad elementi </w:t>
+      </w:r>
+      <w:proofErr w:type="gramStart"/>
+      <w:r>
+        <w:rPr>
+          <w:sz w:val="28"/>
+        </w:rPr>
+        <w:t>differenti ,</w:t>
+      </w:r>
+      <w:proofErr w:type="gramEnd"/>
+      <w:r>
+        <w:rPr>
+          <w:sz w:val="28"/>
+        </w:rPr>
+        <w:t xml:space="preserve"> ma è risultato adatto per salvare le variabili </w:t>
+      </w:r>
+      <w:proofErr w:type="spellStart"/>
       <w:r>
         <w:rPr>
           <w:i/>
           <w:sz w:val="28"/>
         </w:rPr>
-        <w:t xml:space="preserve">H_matrix_H2H_index, </w:t>
+        <w:t>alpha</w:t>
+      </w:r>
+      <w:proofErr w:type="spellEnd"/>
+      <w:r>
+        <w:rPr>
+          <w:sz w:val="28"/>
+        </w:rPr>
+        <w:t xml:space="preserve"> ed </w:t>
       </w:r>
       <w:proofErr w:type="spellStart"/>
       <w:r>
@@ -586,163 +1204,43 @@
           <w:i/>
           <w:sz w:val="28"/>
         </w:rPr>
-        <w:t>H_matrix_</w:t>
-      </w:r>
+        <w:t>eta</w:t>
+      </w:r>
+      <w:proofErr w:type="spellEnd"/>
+      <w:r>
+        <w:rPr>
+          <w:sz w:val="28"/>
+        </w:rPr>
+        <w:t xml:space="preserve">. </w:t>
+      </w:r>
+      <w:proofErr w:type="gramStart"/>
+      <w:r>
+        <w:rPr>
+          <w:sz w:val="28"/>
+        </w:rPr>
+        <w:t>Infatti</w:t>
+      </w:r>
+      <w:proofErr w:type="gramEnd"/>
+      <w:r>
+        <w:rPr>
+          <w:sz w:val="28"/>
+        </w:rPr>
+        <w:t xml:space="preserve"> tale variabili utilizzate nella fase di </w:t>
+      </w:r>
+      <w:proofErr w:type="spellStart"/>
       <w:r>
         <w:rPr>
           <w:i/>
           <w:sz w:val="28"/>
         </w:rPr>
-        <w:t>DELTA</w:t>
-      </w:r>
-      <w:r>
-        <w:rPr>
-          <w:i/>
-          <w:sz w:val="28"/>
-        </w:rPr>
-        <w:t>_index</w:t>
-      </w:r>
-      <w:proofErr w:type="spellEnd"/>
-      <w:r>
-        <w:rPr>
-          <w:i/>
-          <w:sz w:val="28"/>
-        </w:rPr>
-        <w:t xml:space="preserve">, </w:t>
-      </w:r>
-      <w:proofErr w:type="spellStart"/>
-      <w:r>
-        <w:rPr>
-          <w:i/>
-          <w:sz w:val="28"/>
-        </w:rPr>
-        <w:t>H_matrix_</w:t>
-      </w:r>
-      <w:r>
-        <w:rPr>
-          <w:i/>
-          <w:sz w:val="28"/>
-        </w:rPr>
-        <w:t>W</w:t>
-      </w:r>
-      <w:r>
-        <w:rPr>
-          <w:i/>
-          <w:sz w:val="28"/>
-        </w:rPr>
-        <w:t>_index</w:t>
-      </w:r>
-      <w:proofErr w:type="spellEnd"/>
-      <w:r>
-        <w:rPr>
-          <w:i/>
-          <w:sz w:val="28"/>
-        </w:rPr>
-        <w:t xml:space="preserve">, </w:t>
-      </w:r>
-      <w:proofErr w:type="spellStart"/>
-      <w:r>
-        <w:rPr>
-          <w:i/>
-          <w:sz w:val="28"/>
-        </w:rPr>
-        <w:t>H_matrix_</w:t>
-      </w:r>
-      <w:r>
-        <w:rPr>
-          <w:i/>
-          <w:sz w:val="28"/>
-        </w:rPr>
-        <w:t>B</w:t>
-      </w:r>
-      <w:r>
-        <w:rPr>
-          <w:i/>
-          <w:sz w:val="28"/>
-        </w:rPr>
-        <w:t>_index</w:t>
-      </w:r>
-      <w:proofErr w:type="spellEnd"/>
-      <w:r>
-        <w:rPr>
-          <w:sz w:val="28"/>
-        </w:rPr>
-        <w:t xml:space="preserve">). </w:t>
-      </w:r>
-    </w:p>
-    <w:p>
-      <w:pPr>
-        <w:rPr>
-          <w:sz w:val="28"/>
-        </w:rPr>
-      </w:pPr>
-      <w:r>
-        <w:rPr>
-          <w:sz w:val="28"/>
-        </w:rPr>
-        <w:lastRenderedPageBreak/>
-        <w:t xml:space="preserve">Per la matrice Target (quella contenente gli output attesi) si è usata la memoria </w:t>
-      </w:r>
-      <w:proofErr w:type="spellStart"/>
-      <w:r>
-        <w:rPr>
-          <w:sz w:val="28"/>
-        </w:rPr>
-        <w:t>Texture</w:t>
-      </w:r>
-      <w:proofErr w:type="spellEnd"/>
-      <w:r>
-        <w:rPr>
-          <w:sz w:val="28"/>
-        </w:rPr>
-        <w:t xml:space="preserve"> in quanto</w:t>
-      </w:r>
-      <w:r>
-        <w:rPr>
-          <w:sz w:val="28"/>
-        </w:rPr>
-        <w:t xml:space="preserve"> i dati non vengono mai aggiornati e c’è località spaziale nell’accedere alla matrice.</w:t>
-      </w:r>
-    </w:p>
-    <w:p>
-      <w:pPr>
-        <w:rPr>
-          <w:sz w:val="28"/>
-        </w:rPr>
-      </w:pPr>
-      <w:r>
-        <w:rPr>
-          <w:sz w:val="28"/>
-        </w:rPr>
-        <w:t xml:space="preserve">Nel caso della matrice Target l’uso della </w:t>
-      </w:r>
-      <w:proofErr w:type="spellStart"/>
-      <w:r>
-        <w:rPr>
-          <w:sz w:val="28"/>
-        </w:rPr>
-        <w:t>costant</w:t>
-      </w:r>
-      <w:proofErr w:type="spellEnd"/>
-      <w:r>
-        <w:rPr>
-          <w:sz w:val="28"/>
-        </w:rPr>
-        <w:t xml:space="preserve"> </w:t>
-      </w:r>
-      <w:proofErr w:type="spellStart"/>
-      <w:r>
-        <w:rPr>
-          <w:sz w:val="28"/>
-        </w:rPr>
-        <w:t>memory</w:t>
-      </w:r>
-      <w:proofErr w:type="spellEnd"/>
-      <w:r>
-        <w:rPr>
-          <w:sz w:val="28"/>
-        </w:rPr>
-        <w:t xml:space="preserve"> è sconsigliato in quanto i </w:t>
+        <w:t>backpropagation</w:t>
+      </w:r>
+      <w:proofErr w:type="spellEnd"/>
+      <w:r>
+        <w:rPr>
+          <w:sz w:val="28"/>
+        </w:rPr>
+        <w:t xml:space="preserve"> sono accedute in contemporanea da tutti i </w:t>
       </w:r>
       <w:proofErr w:type="spellStart"/>
       <w:r>
@@ -756,93 +1254,6 @@
         <w:rPr>
           <w:sz w:val="28"/>
         </w:rPr>
-        <w:t xml:space="preserve"> accedono tutti ad elementi </w:t>
-      </w:r>
-      <w:proofErr w:type="gramStart"/>
-      <w:r>
-        <w:rPr>
-          <w:sz w:val="28"/>
-        </w:rPr>
-        <w:t>differenti ,</w:t>
-      </w:r>
-      <w:proofErr w:type="gramEnd"/>
-      <w:r>
-        <w:rPr>
-          <w:sz w:val="28"/>
-        </w:rPr>
-        <w:t xml:space="preserve"> ma è risultato adatto per salvare le variabili </w:t>
-      </w:r>
-      <w:proofErr w:type="spellStart"/>
-      <w:r>
-        <w:rPr>
-          <w:i/>
-          <w:sz w:val="28"/>
-        </w:rPr>
-        <w:t>alpha</w:t>
-      </w:r>
-      <w:proofErr w:type="spellEnd"/>
-      <w:r>
-        <w:rPr>
-          <w:sz w:val="28"/>
-        </w:rPr>
-        <w:t xml:space="preserve"> ed </w:t>
-      </w:r>
-      <w:proofErr w:type="spellStart"/>
-      <w:r>
-        <w:rPr>
-          <w:i/>
-          <w:sz w:val="28"/>
-        </w:rPr>
-        <w:t>eta</w:t>
-      </w:r>
-      <w:proofErr w:type="spellEnd"/>
-      <w:r>
-        <w:rPr>
-          <w:sz w:val="28"/>
-        </w:rPr>
-        <w:t xml:space="preserve">. </w:t>
-      </w:r>
-      <w:proofErr w:type="gramStart"/>
-      <w:r>
-        <w:rPr>
-          <w:sz w:val="28"/>
-        </w:rPr>
-        <w:t>Infatti</w:t>
-      </w:r>
-      <w:proofErr w:type="gramEnd"/>
-      <w:r>
-        <w:rPr>
-          <w:sz w:val="28"/>
-        </w:rPr>
-        <w:t xml:space="preserve"> tale variabili utilizzate nella fase di </w:t>
-      </w:r>
-      <w:proofErr w:type="spellStart"/>
-      <w:r>
-        <w:rPr>
-          <w:i/>
-          <w:sz w:val="28"/>
-        </w:rPr>
-        <w:t>backpropagation</w:t>
-      </w:r>
-      <w:proofErr w:type="spellEnd"/>
-      <w:r>
-        <w:rPr>
-          <w:sz w:val="28"/>
-        </w:rPr>
-        <w:t xml:space="preserve"> sono accedute in contemporanea da tutti i </w:t>
-      </w:r>
-      <w:proofErr w:type="spellStart"/>
-      <w:r>
-        <w:rPr>
-          <w:sz w:val="28"/>
-        </w:rPr>
-        <w:t>thread</w:t>
-      </w:r>
-      <w:proofErr w:type="spellEnd"/>
-      <w:r>
-        <w:rPr>
-          <w:sz w:val="28"/>
-        </w:rPr>
         <w:t xml:space="preserve"> e questo comporta la possibilità di fare broadcast.</w:t>
       </w:r>
     </w:p>
@@ -894,25 +1305,13 @@
         <w:rPr>
           <w:sz w:val="28"/>
         </w:rPr>
-        <w:t xml:space="preserve">ibile eseguite in contemporanea. I vantaggi di questa scelta sono utili per parallelizzare l’utilizzo della memoria e l’esecuzione. </w:t>
-      </w:r>
-      <w:r>
-        <w:rPr>
-          <w:sz w:val="28"/>
-        </w:rPr>
-        <w:t>Per mitigare la grande latenza nella copia della matrice di Input</w:t>
-      </w:r>
-      <w:r>
-        <w:rPr>
-          <w:sz w:val="28"/>
-        </w:rPr>
-        <w:t xml:space="preserve">, </w:t>
-      </w:r>
-      <w:r>
-        <w:rPr>
-          <w:sz w:val="28"/>
-        </w:rPr>
-        <w:t xml:space="preserve">nella funzione di </w:t>
+        <w:t>ibile eseguite in contemporanea. I vantaggi di questa scelta sono utili per parallelizzare l’utilizzo della memoria e l’esecuzione. Per mitigare la grande latenza nella copia della matrice di Input</w:t>
+      </w:r>
+      <w:r>
+        <w:rPr>
+          <w:sz w:val="28"/>
+        </w:rPr>
+        <w:t xml:space="preserve">, nella funzione di </w:t>
       </w:r>
       <w:proofErr w:type="spellStart"/>
       <w:r>
@@ -926,25 +1325,7 @@
         <w:rPr>
           <w:sz w:val="28"/>
         </w:rPr>
-        <w:t xml:space="preserve"> </w:t>
-      </w:r>
-      <w:r>
-        <w:rPr>
-          <w:sz w:val="28"/>
-        </w:rPr>
-        <w:t xml:space="preserve">e </w:t>
-      </w:r>
-      <w:r>
-        <w:rPr>
-          <w:sz w:val="28"/>
-        </w:rPr>
-        <w:t>solo nella prima epoca</w:t>
-      </w:r>
-      <w:r>
-        <w:rPr>
-          <w:sz w:val="28"/>
-        </w:rPr>
-        <w:t xml:space="preserve">, </w:t>
+        <w:t xml:space="preserve"> e solo nella prima epoca, </w:t>
       </w:r>
       <w:r>
         <w:rPr>
@@ -974,21 +1355,6 @@
           <w:sz w:val="28"/>
         </w:rPr>
       </w:pPr>
-    </w:p>
-    <w:p>
-      <w:pPr>
-        <w:rPr>
-          <w:sz w:val="28"/>
-        </w:rPr>
-      </w:pPr>
-      <w:bookmarkStart w:id="0" w:name="_GoBack"/>
-      <w:bookmarkEnd w:id="0"/>
-      <w:r>
-        <w:rPr>
-          <w:sz w:val="28"/>
-        </w:rPr>
-        <w:t xml:space="preserve">INSERIRE TEMPISTICHE </w:t>
-      </w:r>
     </w:p>
     <w:p>
       <w:pPr>
@@ -1011,6 +1377,7 @@
           <w:b/>
           <w:sz w:val="32"/>
         </w:rPr>
+        <w:lastRenderedPageBreak/>
         <w:t>Feedforward</w:t>
       </w:r>
       <w:proofErr w:type="spellEnd"/>
@@ -1317,7 +1684,6 @@
         <w:rPr>
           <w:sz w:val="28"/>
         </w:rPr>
-        <w:lastRenderedPageBreak/>
         <w:t xml:space="preserve">Ogni </w:t>
       </w:r>
       <w:proofErr w:type="spellStart"/>
@@ -1714,6 +2080,7 @@
           <w:sz w:val="28"/>
           <w:u w:val="single"/>
         </w:rPr>
+        <w:lastRenderedPageBreak/>
         <w:t>MMMulDevPartialFeed</w:t>
       </w:r>
       <w:proofErr w:type="spellEnd"/>
@@ -1862,15 +2229,29 @@
         <w:rPr>
           <w:sz w:val="28"/>
         </w:rPr>
-        <w:t xml:space="preserve"> del blocco) calcola il prodotto riga-colonna dei blocchi </w:t>
-      </w:r>
+        <w:t xml:space="preserve"> del blocco) calcola il prodotto ri</w:t>
+      </w:r>
+      <w:r>
+        <w:rPr>
+          <w:sz w:val="28"/>
+        </w:rPr>
+        <w:t xml:space="preserve">ga-colonna dei blocchi </w:t>
+      </w:r>
+      <w:proofErr w:type="spellStart"/>
       <w:proofErr w:type="gramStart"/>
       <w:r>
         <w:rPr>
           <w:sz w:val="28"/>
         </w:rPr>
-        <w:t>correnti ,somma</w:t>
-      </w:r>
+        <w:t>correnti</w:t>
+      </w:r>
+      <w:r>
+        <w:rPr>
+          <w:sz w:val="28"/>
+        </w:rPr>
+        <w:t>,somma</w:t>
+      </w:r>
+      <w:proofErr w:type="spellEnd"/>
       <w:proofErr w:type="gramEnd"/>
       <w:r>
         <w:rPr>
@@ -1954,7 +2335,6 @@
           <w:sz w:val="28"/>
           <w:u w:val="single"/>
         </w:rPr>
-        <w:lastRenderedPageBreak/>
         <w:t>deviceReduceBlockAtomicKernel</w:t>
       </w:r>
       <w:proofErr w:type="spellEnd"/>
@@ -2418,12 +2798,24 @@
           <w:sz w:val="32"/>
         </w:rPr>
       </w:pPr>
-      <w:proofErr w:type="spellStart"/>
-      <w:r>
+    </w:p>
+    <w:p>
+      <w:pPr>
+        <w:jc w:val="center"/>
         <w:rPr>
           <w:b/>
           <w:sz w:val="32"/>
         </w:rPr>
+      </w:pPr>
+      <w:bookmarkStart w:id="0" w:name="_GoBack"/>
+      <w:bookmarkEnd w:id="0"/>
+      <w:proofErr w:type="spellStart"/>
+      <w:r>
+        <w:rPr>
+          <w:b/>
+          <w:sz w:val="32"/>
+        </w:rPr>
+        <w:lastRenderedPageBreak/>
         <w:t>Backpropagation</w:t>
       </w:r>
       <w:proofErr w:type="spellEnd"/>
@@ -2642,7 +3034,6 @@
         <w:rPr>
           <w:sz w:val="28"/>
         </w:rPr>
-        <w:lastRenderedPageBreak/>
         <w:t xml:space="preserve">Vengono esaminate le matrici </w:t>
       </w:r>
       <w:r>
@@ -2945,6 +3336,7 @@
         <w:rPr>
           <w:sz w:val="28"/>
         </w:rPr>
+        <w:lastRenderedPageBreak/>
         <w:t xml:space="preserve">Fase di riduzione della matrice </w:t>
       </w:r>
       <w:proofErr w:type="spellStart"/>
@@ -3306,14 +3698,7 @@
         <w:rPr>
           <w:sz w:val="28"/>
         </w:rPr>
-        <w:t xml:space="preserve"> colonna della </w:t>
-      </w:r>
-      <w:r>
-        <w:rPr>
-          <w:sz w:val="28"/>
-        </w:rPr>
-        <w:lastRenderedPageBreak/>
-        <w:t>matrice DeltaH2H del livello corrente</w:t>
+        <w:t xml:space="preserve"> colonna della matrice DeltaH2H del livello corrente</w:t>
       </w:r>
       <w:r>
         <w:rPr>
@@ -3719,6 +4104,7 @@
         <w:rPr>
           <w:sz w:val="28"/>
         </w:rPr>
+        <w:lastRenderedPageBreak/>
         <w:t xml:space="preserve">Per quanto riguarda la matrice DeltaH2H invece ogni </w:t>
       </w:r>
       <w:proofErr w:type="spellStart"/>
@@ -4070,7 +4456,6 @@
           <w:sz w:val="28"/>
           <w:u w:val="single"/>
         </w:rPr>
-        <w:lastRenderedPageBreak/>
         <w:t>MMMulReduction</w:t>
       </w:r>
       <w:proofErr w:type="spellEnd"/>
@@ -4286,7 +4671,13 @@
         <w:rPr>
           <w:sz w:val="28"/>
         </w:rPr>
-        <w:t xml:space="preserve"> per aggiornare le matrici </w:t>
+        <w:t xml:space="preserve"> per aggiornare le</w:t>
+      </w:r>
+      <w:r>
+        <w:rPr>
+          <w:sz w:val="28"/>
+        </w:rPr>
+        <w:t xml:space="preserve"> matrici </w:t>
       </w:r>
       <w:proofErr w:type="spellStart"/>
       <w:r>
@@ -4310,13 +4701,13 @@
         </w:rPr>
         <w:t>DeltaBias</w:t>
       </w:r>
-      <w:proofErr w:type="spellEnd"/>
-      <w:r>
-        <w:rPr>
-          <w:sz w:val="28"/>
-        </w:rPr>
-        <w:t xml:space="preserve"> ,W</w:t>
-      </w:r>
+      <w:r>
+        <w:rPr>
+          <w:sz w:val="28"/>
+        </w:rPr>
+        <w:t>,W</w:t>
+      </w:r>
+      <w:proofErr w:type="spellEnd"/>
       <w:proofErr w:type="gramEnd"/>
       <w:r>
         <w:rPr>
@@ -4396,36 +4787,18 @@
     </w:p>
     <w:p>
       <w:pPr>
-        <w:rPr>
-          <w:sz w:val="28"/>
-        </w:rPr>
-      </w:pPr>
-    </w:p>
-    <w:p>
-      <w:pPr>
-        <w:rPr>
-          <w:sz w:val="28"/>
-        </w:rPr>
-      </w:pPr>
-    </w:p>
-    <w:p>
-      <w:pPr>
-        <w:rPr>
-          <w:sz w:val="28"/>
-        </w:rPr>
-      </w:pPr>
-    </w:p>
-    <w:p>
-      <w:pPr>
         <w:jc w:val="center"/>
         <w:rPr>
-          <w:sz w:val="28"/>
-        </w:rPr>
-      </w:pPr>
-      <w:r>
-        <w:rPr>
-          <w:sz w:val="28"/>
-        </w:rPr>
+          <w:b/>
+          <w:sz w:val="28"/>
+        </w:rPr>
+      </w:pPr>
+      <w:r>
+        <w:rPr>
+          <w:b/>
+          <w:sz w:val="28"/>
+        </w:rPr>
+        <w:lastRenderedPageBreak/>
         <w:t>PROBLEMA 2</w:t>
       </w:r>
     </w:p>
@@ -4435,13 +4808,734 @@
           <w:sz w:val="28"/>
         </w:rPr>
       </w:pPr>
-    </w:p>
-    <w:p>
-      <w:pPr>
-        <w:rPr>
-          <w:sz w:val="28"/>
-        </w:rPr>
-      </w:pPr>
+      <w:r>
+        <w:rPr>
+          <w:sz w:val="28"/>
+        </w:rPr>
+        <w:t>Per risolvere il problema del calcolo del</w:t>
+      </w:r>
+      <w:r>
+        <w:rPr>
+          <w:sz w:val="28"/>
+        </w:rPr>
+        <w:t xml:space="preserve">la </w:t>
+      </w:r>
+      <w:proofErr w:type="spellStart"/>
+      <w:r>
+        <w:rPr>
+          <w:i/>
+          <w:sz w:val="28"/>
+        </w:rPr>
+        <w:t>prefix</w:t>
+      </w:r>
+      <w:proofErr w:type="spellEnd"/>
+      <w:r>
+        <w:rPr>
+          <w:i/>
+          <w:sz w:val="28"/>
+        </w:rPr>
+        <w:t xml:space="preserve"> sum</w:t>
+      </w:r>
+      <w:r>
+        <w:rPr>
+          <w:sz w:val="28"/>
+        </w:rPr>
+        <w:t xml:space="preserve"> </w:t>
+      </w:r>
+      <w:r>
+        <w:rPr>
+          <w:sz w:val="28"/>
+        </w:rPr>
+        <w:t xml:space="preserve">si è adottato l’approccio che utilizza una fase di </w:t>
+      </w:r>
+      <w:r>
+        <w:rPr>
+          <w:i/>
+          <w:sz w:val="28"/>
+        </w:rPr>
+        <w:t>up-</w:t>
+      </w:r>
+      <w:proofErr w:type="spellStart"/>
+      <w:r>
+        <w:rPr>
+          <w:i/>
+          <w:sz w:val="28"/>
+        </w:rPr>
+        <w:t>sweep</w:t>
+      </w:r>
+      <w:proofErr w:type="spellEnd"/>
+      <w:r>
+        <w:rPr>
+          <w:sz w:val="28"/>
+        </w:rPr>
+        <w:t xml:space="preserve"> ed una di </w:t>
+      </w:r>
+      <w:r>
+        <w:rPr>
+          <w:i/>
+          <w:sz w:val="28"/>
+        </w:rPr>
+        <w:t>down-</w:t>
+      </w:r>
+      <w:proofErr w:type="spellStart"/>
+      <w:r>
+        <w:rPr>
+          <w:i/>
+          <w:sz w:val="28"/>
+        </w:rPr>
+        <w:t>sweep</w:t>
+      </w:r>
+      <w:proofErr w:type="spellEnd"/>
+      <w:r>
+        <w:rPr>
+          <w:i/>
+          <w:sz w:val="28"/>
+        </w:rPr>
+        <w:t>.</w:t>
+      </w:r>
+      <w:r>
+        <w:rPr>
+          <w:sz w:val="28"/>
+        </w:rPr>
+        <w:t xml:space="preserve"> Nella soluzione si sono utilizzati tre kernel:</w:t>
+      </w:r>
+    </w:p>
+    <w:p>
+      <w:pPr>
+        <w:pStyle w:val="Paragrafoelenco"/>
+        <w:numPr>
+          <w:ilvl w:val="0"/>
+          <w:numId w:val="9"/>
+        </w:numPr>
+        <w:rPr>
+          <w:sz w:val="28"/>
+        </w:rPr>
+      </w:pPr>
+      <w:proofErr w:type="spellStart"/>
+      <w:r>
+        <w:rPr>
+          <w:sz w:val="28"/>
+        </w:rPr>
+        <w:t>Ssb_prefix_sum</w:t>
+      </w:r>
+      <w:proofErr w:type="spellEnd"/>
+      <w:r>
+        <w:rPr>
+          <w:sz w:val="28"/>
+        </w:rPr>
+        <w:t xml:space="preserve">: in questo kernel il blocco intero si sposta lungo l’array in ingresso calcolando la </w:t>
+      </w:r>
+      <w:proofErr w:type="spellStart"/>
+      <w:r>
+        <w:rPr>
+          <w:sz w:val="28"/>
+        </w:rPr>
+        <w:t>prefix</w:t>
+      </w:r>
+      <w:proofErr w:type="spellEnd"/>
+      <w:r>
+        <w:rPr>
+          <w:sz w:val="28"/>
+        </w:rPr>
+        <w:t xml:space="preserve"> sum degli elementi compresi nella dimensione del blocco. Ad ogni passo:</w:t>
+      </w:r>
+    </w:p>
+    <w:p>
+      <w:pPr>
+        <w:pStyle w:val="Paragrafoelenco"/>
+        <w:numPr>
+          <w:ilvl w:val="1"/>
+          <w:numId w:val="9"/>
+        </w:numPr>
+        <w:rPr>
+          <w:sz w:val="28"/>
+        </w:rPr>
+      </w:pPr>
+      <w:r>
+        <w:rPr>
+          <w:sz w:val="28"/>
+        </w:rPr>
+        <w:t>Og</w:t>
+      </w:r>
+      <w:r>
+        <w:rPr>
+          <w:sz w:val="28"/>
+        </w:rPr>
+        <w:t xml:space="preserve">ni </w:t>
+      </w:r>
+      <w:proofErr w:type="spellStart"/>
+      <w:r>
+        <w:rPr>
+          <w:sz w:val="28"/>
+        </w:rPr>
+        <w:t>thread</w:t>
+      </w:r>
+      <w:proofErr w:type="spellEnd"/>
+      <w:r>
+        <w:rPr>
+          <w:sz w:val="28"/>
+        </w:rPr>
+        <w:t xml:space="preserve"> effettua il calcolo della </w:t>
+      </w:r>
+      <w:proofErr w:type="spellStart"/>
+      <w:r>
+        <w:rPr>
+          <w:sz w:val="28"/>
+        </w:rPr>
+        <w:t>prefixSum</w:t>
+      </w:r>
+      <w:proofErr w:type="spellEnd"/>
+      <w:r>
+        <w:rPr>
+          <w:sz w:val="28"/>
+        </w:rPr>
+        <w:t xml:space="preserve"> all’interno </w:t>
+      </w:r>
+      <w:proofErr w:type="spellStart"/>
+      <w:r>
+        <w:rPr>
+          <w:sz w:val="28"/>
+        </w:rPr>
+        <w:t>warp</w:t>
+      </w:r>
+      <w:proofErr w:type="spellEnd"/>
+      <w:r>
+        <w:rPr>
+          <w:sz w:val="28"/>
+        </w:rPr>
+        <w:t xml:space="preserve"> attraverso il kernel </w:t>
+      </w:r>
+      <w:proofErr w:type="spellStart"/>
+      <w:r>
+        <w:rPr>
+          <w:i/>
+          <w:sz w:val="28"/>
+        </w:rPr>
+        <w:t>ssb_warp_prefix_sum</w:t>
+      </w:r>
+      <w:proofErr w:type="spellEnd"/>
+      <w:r>
+        <w:rPr>
+          <w:sz w:val="28"/>
+        </w:rPr>
+        <w:t xml:space="preserve">, passando il valore letto dal vettore di input ed un puntatore ad un array sito in memoria condivisa per tener conto della somma di tutti gli elementi del </w:t>
+      </w:r>
+      <w:proofErr w:type="spellStart"/>
+      <w:r>
+        <w:rPr>
+          <w:sz w:val="28"/>
+        </w:rPr>
+        <w:t>warp</w:t>
+      </w:r>
+      <w:proofErr w:type="spellEnd"/>
+      <w:r>
+        <w:rPr>
+          <w:sz w:val="28"/>
+        </w:rPr>
+        <w:t xml:space="preserve"> (</w:t>
+      </w:r>
+      <w:proofErr w:type="spellStart"/>
+      <w:r>
+        <w:rPr>
+          <w:i/>
+          <w:sz w:val="28"/>
+        </w:rPr>
+        <w:t>block_prefix</w:t>
+      </w:r>
+      <w:proofErr w:type="spellEnd"/>
+      <w:r>
+        <w:rPr>
+          <w:sz w:val="28"/>
+        </w:rPr>
+        <w:t>)</w:t>
+      </w:r>
+      <w:r>
+        <w:rPr>
+          <w:sz w:val="28"/>
+        </w:rPr>
+        <w:t>.</w:t>
+      </w:r>
+    </w:p>
+    <w:p>
+      <w:pPr>
+        <w:pStyle w:val="Paragrafoelenco"/>
+        <w:numPr>
+          <w:ilvl w:val="1"/>
+          <w:numId w:val="9"/>
+        </w:numPr>
+        <w:rPr>
+          <w:sz w:val="28"/>
+        </w:rPr>
+      </w:pPr>
+      <w:r>
+        <w:rPr>
+          <w:sz w:val="28"/>
+        </w:rPr>
+        <w:t xml:space="preserve">A questo punto nell’array condiviso troviamo nella posizione </w:t>
+      </w:r>
+      <w:proofErr w:type="gramStart"/>
+      <w:r>
+        <w:rPr>
+          <w:sz w:val="28"/>
+        </w:rPr>
+        <w:t>[ i</w:t>
+      </w:r>
+      <w:proofErr w:type="gramEnd"/>
+      <w:r>
+        <w:rPr>
+          <w:sz w:val="28"/>
+        </w:rPr>
+        <w:t xml:space="preserve"> ] la somma di tutti i valori letti dai </w:t>
+      </w:r>
+      <w:proofErr w:type="spellStart"/>
+      <w:r>
+        <w:rPr>
+          <w:sz w:val="28"/>
+        </w:rPr>
+        <w:t>thread</w:t>
+      </w:r>
+      <w:proofErr w:type="spellEnd"/>
+      <w:r>
+        <w:rPr>
+          <w:sz w:val="28"/>
+        </w:rPr>
+        <w:t xml:space="preserve"> di quel </w:t>
+      </w:r>
+      <w:proofErr w:type="spellStart"/>
+      <w:r>
+        <w:rPr>
+          <w:sz w:val="28"/>
+        </w:rPr>
+        <w:t>warp</w:t>
+      </w:r>
+      <w:proofErr w:type="spellEnd"/>
+      <w:r>
+        <w:rPr>
+          <w:sz w:val="28"/>
+        </w:rPr>
+        <w:t xml:space="preserve">. Quindi è possibile effettuare una riduzione a livello di </w:t>
+      </w:r>
+      <w:proofErr w:type="spellStart"/>
+      <w:r>
+        <w:rPr>
+          <w:sz w:val="28"/>
+        </w:rPr>
+        <w:t>warp</w:t>
+      </w:r>
+      <w:proofErr w:type="spellEnd"/>
+      <w:r>
+        <w:rPr>
+          <w:sz w:val="28"/>
+        </w:rPr>
+        <w:t xml:space="preserve"> (effettuata solo dal primo </w:t>
+      </w:r>
+      <w:proofErr w:type="spellStart"/>
+      <w:r>
+        <w:rPr>
+          <w:sz w:val="28"/>
+        </w:rPr>
+        <w:t>warp</w:t>
+      </w:r>
+      <w:proofErr w:type="spellEnd"/>
+      <w:r>
+        <w:rPr>
+          <w:sz w:val="28"/>
+        </w:rPr>
+        <w:t xml:space="preserve"> tramite il kernel </w:t>
+      </w:r>
+      <w:proofErr w:type="spellStart"/>
+      <w:r>
+        <w:rPr>
+          <w:i/>
+          <w:sz w:val="28"/>
+        </w:rPr>
+        <w:t>warp_reduction</w:t>
+      </w:r>
+      <w:proofErr w:type="spellEnd"/>
+      <w:r>
+        <w:rPr>
+          <w:sz w:val="28"/>
+        </w:rPr>
+        <w:t xml:space="preserve">) di tale array per aver in posizione </w:t>
+      </w:r>
+      <w:proofErr w:type="gramStart"/>
+      <w:r>
+        <w:rPr>
+          <w:sz w:val="28"/>
+        </w:rPr>
+        <w:t>[ i</w:t>
+      </w:r>
+      <w:proofErr w:type="gramEnd"/>
+      <w:r>
+        <w:rPr>
+          <w:sz w:val="28"/>
+        </w:rPr>
+        <w:t xml:space="preserve"> ]  il valore precedente più la somma dei valori letti da tutti i </w:t>
+      </w:r>
+      <w:proofErr w:type="spellStart"/>
+      <w:r>
+        <w:rPr>
+          <w:sz w:val="28"/>
+        </w:rPr>
+        <w:t>thread</w:t>
+      </w:r>
+      <w:proofErr w:type="spellEnd"/>
+      <w:r>
+        <w:rPr>
+          <w:sz w:val="28"/>
+        </w:rPr>
+        <w:t xml:space="preserve"> appartenenti ai </w:t>
+      </w:r>
+      <w:proofErr w:type="spellStart"/>
+      <w:r>
+        <w:rPr>
+          <w:sz w:val="28"/>
+        </w:rPr>
+        <w:t>warp</w:t>
+      </w:r>
+      <w:proofErr w:type="spellEnd"/>
+      <w:r>
+        <w:rPr>
+          <w:sz w:val="28"/>
+        </w:rPr>
+        <w:t xml:space="preserve"> precedenti al </w:t>
+      </w:r>
+      <w:proofErr w:type="spellStart"/>
+      <w:r>
+        <w:rPr>
+          <w:sz w:val="28"/>
+        </w:rPr>
+        <w:t>warp</w:t>
+      </w:r>
+      <w:proofErr w:type="spellEnd"/>
+      <w:r>
+        <w:rPr>
+          <w:sz w:val="28"/>
+        </w:rPr>
+        <w:t xml:space="preserve"> [ i ].</w:t>
+      </w:r>
+    </w:p>
+    <w:p>
+      <w:pPr>
+        <w:pStyle w:val="Paragrafoelenco"/>
+        <w:numPr>
+          <w:ilvl w:val="1"/>
+          <w:numId w:val="9"/>
+        </w:numPr>
+        <w:rPr>
+          <w:sz w:val="28"/>
+        </w:rPr>
+      </w:pPr>
+      <w:r>
+        <w:rPr>
+          <w:sz w:val="28"/>
+        </w:rPr>
+        <w:t xml:space="preserve">Ogni </w:t>
+      </w:r>
+      <w:proofErr w:type="spellStart"/>
+      <w:r>
+        <w:rPr>
+          <w:sz w:val="28"/>
+        </w:rPr>
+        <w:t>thread</w:t>
+      </w:r>
+      <w:proofErr w:type="spellEnd"/>
+      <w:r>
+        <w:rPr>
+          <w:sz w:val="28"/>
+        </w:rPr>
+        <w:t xml:space="preserve"> salva in output la somma tra la </w:t>
+      </w:r>
+      <w:proofErr w:type="spellStart"/>
+      <w:r>
+        <w:rPr>
+          <w:sz w:val="28"/>
+        </w:rPr>
+        <w:t>prefixSum</w:t>
+      </w:r>
+      <w:proofErr w:type="spellEnd"/>
+      <w:r>
+        <w:rPr>
+          <w:sz w:val="28"/>
+        </w:rPr>
+        <w:t xml:space="preserve"> calcolata al punto 1 + </w:t>
+      </w:r>
+      <w:proofErr w:type="spellStart"/>
+      <w:r>
+        <w:rPr>
+          <w:i/>
+          <w:sz w:val="28"/>
+        </w:rPr>
+        <w:t>block_prefix</w:t>
+      </w:r>
+      <w:proofErr w:type="spellEnd"/>
+      <w:r>
+        <w:rPr>
+          <w:sz w:val="28"/>
+        </w:rPr>
+        <w:t>[i-</w:t>
+      </w:r>
+      <w:proofErr w:type="gramStart"/>
+      <w:r>
+        <w:rPr>
+          <w:sz w:val="28"/>
+        </w:rPr>
+        <w:t>1]+</w:t>
+      </w:r>
+      <w:proofErr w:type="gramEnd"/>
+      <w:r>
+        <w:rPr>
+          <w:sz w:val="28"/>
+        </w:rPr>
+        <w:t xml:space="preserve"> </w:t>
+      </w:r>
+      <w:r>
+        <w:rPr>
+          <w:i/>
+          <w:sz w:val="28"/>
+        </w:rPr>
+        <w:t>first</w:t>
+      </w:r>
+      <w:r>
+        <w:rPr>
+          <w:sz w:val="28"/>
+        </w:rPr>
+        <w:t xml:space="preserve"> (</w:t>
+      </w:r>
+      <w:proofErr w:type="spellStart"/>
+      <w:r>
+        <w:rPr>
+          <w:sz w:val="28"/>
+        </w:rPr>
+        <w:t>prefixSum</w:t>
+      </w:r>
+      <w:proofErr w:type="spellEnd"/>
+      <w:r>
+        <w:rPr>
+          <w:sz w:val="28"/>
+        </w:rPr>
+        <w:t xml:space="preserve"> cumulativa del passo precedente). L’ultimo </w:t>
+      </w:r>
+      <w:proofErr w:type="spellStart"/>
+      <w:r>
+        <w:rPr>
+          <w:sz w:val="28"/>
+        </w:rPr>
+        <w:t>thread</w:t>
+      </w:r>
+      <w:proofErr w:type="spellEnd"/>
+      <w:r>
+        <w:rPr>
+          <w:sz w:val="28"/>
+        </w:rPr>
+        <w:t xml:space="preserve"> del blocco che rientra nei limiti dell’array aggiorna </w:t>
+      </w:r>
+      <w:r>
+        <w:rPr>
+          <w:i/>
+          <w:sz w:val="28"/>
+        </w:rPr>
+        <w:t>first</w:t>
+      </w:r>
+      <w:r>
+        <w:rPr>
+          <w:i/>
+          <w:sz w:val="28"/>
+        </w:rPr>
+        <w:t>.</w:t>
+      </w:r>
+    </w:p>
+    <w:p>
+      <w:pPr>
+        <w:pStyle w:val="Paragrafoelenco"/>
+        <w:numPr>
+          <w:ilvl w:val="0"/>
+          <w:numId w:val="9"/>
+        </w:numPr>
+        <w:rPr>
+          <w:sz w:val="28"/>
+        </w:rPr>
+      </w:pPr>
+      <w:proofErr w:type="spellStart"/>
+      <w:r>
+        <w:rPr>
+          <w:sz w:val="28"/>
+        </w:rPr>
+        <w:t>Ssb_warp_prefix_sum</w:t>
+      </w:r>
+      <w:proofErr w:type="spellEnd"/>
+      <w:r>
+        <w:rPr>
+          <w:sz w:val="28"/>
+        </w:rPr>
+        <w:t xml:space="preserve">: in questo kernel si esegue l’algoritmo composto dalle fasi di </w:t>
+      </w:r>
+      <w:proofErr w:type="spellStart"/>
+      <w:r>
+        <w:rPr>
+          <w:sz w:val="28"/>
+        </w:rPr>
+        <w:t>up_sweep</w:t>
+      </w:r>
+      <w:proofErr w:type="spellEnd"/>
+      <w:r>
+        <w:rPr>
+          <w:sz w:val="28"/>
+        </w:rPr>
+        <w:t xml:space="preserve"> e </w:t>
+      </w:r>
+      <w:proofErr w:type="spellStart"/>
+      <w:r>
+        <w:rPr>
+          <w:sz w:val="28"/>
+        </w:rPr>
+        <w:t>down_sweep</w:t>
+      </w:r>
+      <w:proofErr w:type="spellEnd"/>
+      <w:r>
+        <w:rPr>
+          <w:sz w:val="28"/>
+        </w:rPr>
+        <w:t xml:space="preserve">. </w:t>
+      </w:r>
+      <w:r>
+        <w:rPr>
+          <w:sz w:val="28"/>
+        </w:rPr>
+        <w:t xml:space="preserve"> Al termine di up-</w:t>
+      </w:r>
+      <w:proofErr w:type="spellStart"/>
+      <w:r>
+        <w:rPr>
+          <w:sz w:val="28"/>
+        </w:rPr>
+        <w:t>sweep</w:t>
+      </w:r>
+      <w:proofErr w:type="spellEnd"/>
+      <w:r>
+        <w:rPr>
+          <w:sz w:val="28"/>
+        </w:rPr>
+        <w:t xml:space="preserve"> l’ultimo </w:t>
+      </w:r>
+      <w:proofErr w:type="spellStart"/>
+      <w:r>
+        <w:rPr>
+          <w:sz w:val="28"/>
+        </w:rPr>
+        <w:t>thread</w:t>
+      </w:r>
+      <w:proofErr w:type="spellEnd"/>
+      <w:r>
+        <w:rPr>
+          <w:sz w:val="28"/>
+        </w:rPr>
+        <w:t xml:space="preserve"> del </w:t>
+      </w:r>
+      <w:proofErr w:type="spellStart"/>
+      <w:r>
+        <w:rPr>
+          <w:sz w:val="28"/>
+        </w:rPr>
+        <w:t>warp</w:t>
+      </w:r>
+      <w:proofErr w:type="spellEnd"/>
+      <w:r>
+        <w:rPr>
+          <w:sz w:val="28"/>
+        </w:rPr>
+        <w:t xml:space="preserve"> salva il suo valore corrente, pari alla somma di tutti gli elementi del </w:t>
+      </w:r>
+      <w:proofErr w:type="spellStart"/>
+      <w:proofErr w:type="gramStart"/>
+      <w:r>
+        <w:rPr>
+          <w:sz w:val="28"/>
+        </w:rPr>
+        <w:t>warp</w:t>
+      </w:r>
+      <w:proofErr w:type="spellEnd"/>
+      <w:r>
+        <w:rPr>
+          <w:sz w:val="28"/>
+        </w:rPr>
+        <w:t>,  nel</w:t>
+      </w:r>
+      <w:proofErr w:type="gramEnd"/>
+      <w:r>
+        <w:rPr>
+          <w:sz w:val="28"/>
+        </w:rPr>
+        <w:t xml:space="preserve"> puntatore che ha come parametro (ossia salva la somma degli elementi del </w:t>
+      </w:r>
+      <w:proofErr w:type="spellStart"/>
+      <w:r>
+        <w:rPr>
+          <w:sz w:val="28"/>
+        </w:rPr>
+        <w:t>warp</w:t>
+      </w:r>
+      <w:proofErr w:type="spellEnd"/>
+      <w:r>
+        <w:rPr>
+          <w:sz w:val="28"/>
+        </w:rPr>
+        <w:t xml:space="preserve"> di appartenenza) e poi azzera </w:t>
+      </w:r>
+      <w:proofErr w:type="spellStart"/>
+      <w:r>
+        <w:rPr>
+          <w:sz w:val="28"/>
+        </w:rPr>
+        <w:t>val</w:t>
+      </w:r>
+      <w:proofErr w:type="spellEnd"/>
+      <w:r>
+        <w:rPr>
+          <w:sz w:val="28"/>
+        </w:rPr>
+        <w:t xml:space="preserve"> come previsto dall’algoritmo.</w:t>
+      </w:r>
+    </w:p>
+    <w:p>
+      <w:pPr>
+        <w:pStyle w:val="Paragrafoelenco"/>
+        <w:numPr>
+          <w:ilvl w:val="0"/>
+          <w:numId w:val="9"/>
+        </w:numPr>
+        <w:rPr>
+          <w:sz w:val="28"/>
+        </w:rPr>
+      </w:pPr>
+      <w:proofErr w:type="spellStart"/>
+      <w:r>
+        <w:rPr>
+          <w:sz w:val="28"/>
+        </w:rPr>
+        <w:t>Warp_reduction</w:t>
+      </w:r>
+      <w:proofErr w:type="spellEnd"/>
+      <w:r>
+        <w:rPr>
+          <w:sz w:val="28"/>
+        </w:rPr>
+        <w:t xml:space="preserve">: si effettua una riduzione nel </w:t>
+      </w:r>
+      <w:proofErr w:type="spellStart"/>
+      <w:r>
+        <w:rPr>
+          <w:sz w:val="28"/>
+        </w:rPr>
+        <w:t>warp</w:t>
+      </w:r>
+      <w:proofErr w:type="spellEnd"/>
+      <w:r>
+        <w:rPr>
+          <w:sz w:val="28"/>
+        </w:rPr>
+        <w:t>.</w:t>
+      </w:r>
     </w:p>
     <w:sectPr>
       <w:pgSz w:w="11906" w:h="16838"/>
@@ -4881,6 +5975,119 @@
     </w:lvl>
   </w:abstractNum>
   <w:abstractNum w:abstractNumId="4" w15:restartNumberingAfterBreak="0">
+    <w:nsid w:val="3AF63576"/>
+    <w:multiLevelType w:val="hybridMultilevel"/>
+    <w:tmpl w:val="9122341E"/>
+    <w:lvl w:ilvl="0" w:tplc="04100001">
+      <w:start w:val="1"/>
+      <w:numFmt w:val="bullet"/>
+      <w:lvlText w:val=""/>
+      <w:lvlJc w:val="left"/>
+      <w:pPr>
+        <w:ind w:left="720" w:hanging="360"/>
+      </w:pPr>
+      <w:rPr>
+        <w:rFonts w:ascii="Symbol" w:hAnsi="Symbol" w:hint="default"/>
+      </w:rPr>
+    </w:lvl>
+    <w:lvl w:ilvl="1" w:tplc="0410000F">
+      <w:start w:val="1"/>
+      <w:numFmt w:val="decimal"/>
+      <w:lvlText w:val="%2."/>
+      <w:lvlJc w:val="left"/>
+      <w:pPr>
+        <w:ind w:left="1440" w:hanging="360"/>
+      </w:pPr>
+      <w:rPr>
+        <w:rFonts w:hint="default"/>
+      </w:rPr>
+    </w:lvl>
+    <w:lvl w:ilvl="2" w:tplc="04100005" w:tentative="1">
+      <w:start w:val="1"/>
+      <w:numFmt w:val="bullet"/>
+      <w:lvlText w:val=""/>
+      <w:lvlJc w:val="left"/>
+      <w:pPr>
+        <w:ind w:left="2160" w:hanging="360"/>
+      </w:pPr>
+      <w:rPr>
+        <w:rFonts w:ascii="Wingdings" w:hAnsi="Wingdings" w:hint="default"/>
+      </w:rPr>
+    </w:lvl>
+    <w:lvl w:ilvl="3" w:tplc="04100001" w:tentative="1">
+      <w:start w:val="1"/>
+      <w:numFmt w:val="bullet"/>
+      <w:lvlText w:val=""/>
+      <w:lvlJc w:val="left"/>
+      <w:pPr>
+        <w:ind w:left="2880" w:hanging="360"/>
+      </w:pPr>
+      <w:rPr>
+        <w:rFonts w:ascii="Symbol" w:hAnsi="Symbol" w:hint="default"/>
+      </w:rPr>
+    </w:lvl>
+    <w:lvl w:ilvl="4" w:tplc="04100003" w:tentative="1">
+      <w:start w:val="1"/>
+      <w:numFmt w:val="bullet"/>
+      <w:lvlText w:val="o"/>
+      <w:lvlJc w:val="left"/>
+      <w:pPr>
+        <w:ind w:left="3600" w:hanging="360"/>
+      </w:pPr>
+      <w:rPr>
+        <w:rFonts w:ascii="Courier New" w:hAnsi="Courier New" w:cs="Courier New" w:hint="default"/>
+      </w:rPr>
+    </w:lvl>
+    <w:lvl w:ilvl="5" w:tplc="04100005" w:tentative="1">
+      <w:start w:val="1"/>
+      <w:numFmt w:val="bullet"/>
+      <w:lvlText w:val=""/>
+      <w:lvlJc w:val="left"/>
+      <w:pPr>
+        <w:ind w:left="4320" w:hanging="360"/>
+      </w:pPr>
+      <w:rPr>
+        <w:rFonts w:ascii="Wingdings" w:hAnsi="Wingdings" w:hint="default"/>
+      </w:rPr>
+    </w:lvl>
+    <w:lvl w:ilvl="6" w:tplc="04100001" w:tentative="1">
+      <w:start w:val="1"/>
+      <w:numFmt w:val="bullet"/>
+      <w:lvlText w:val=""/>
+      <w:lvlJc w:val="left"/>
+      <w:pPr>
+        <w:ind w:left="5040" w:hanging="360"/>
+      </w:pPr>
+      <w:rPr>
+        <w:rFonts w:ascii="Symbol" w:hAnsi="Symbol" w:hint="default"/>
+      </w:rPr>
+    </w:lvl>
+    <w:lvl w:ilvl="7" w:tplc="04100003" w:tentative="1">
+      <w:start w:val="1"/>
+      <w:numFmt w:val="bullet"/>
+      <w:lvlText w:val="o"/>
+      <w:lvlJc w:val="left"/>
+      <w:pPr>
+        <w:ind w:left="5760" w:hanging="360"/>
+      </w:pPr>
+      <w:rPr>
+        <w:rFonts w:ascii="Courier New" w:hAnsi="Courier New" w:cs="Courier New" w:hint="default"/>
+      </w:rPr>
+    </w:lvl>
+    <w:lvl w:ilvl="8" w:tplc="04100005" w:tentative="1">
+      <w:start w:val="1"/>
+      <w:numFmt w:val="bullet"/>
+      <w:lvlText w:val=""/>
+      <w:lvlJc w:val="left"/>
+      <w:pPr>
+        <w:ind w:left="6480" w:hanging="360"/>
+      </w:pPr>
+      <w:rPr>
+        <w:rFonts w:ascii="Wingdings" w:hAnsi="Wingdings" w:hint="default"/>
+      </w:rPr>
+    </w:lvl>
+  </w:abstractNum>
+  <w:abstractNum w:abstractNumId="5" w15:restartNumberingAfterBreak="0">
     <w:nsid w:val="43974161"/>
     <w:multiLevelType w:val="hybridMultilevel"/>
     <w:tmpl w:val="AD78692E"/>
@@ -4993,7 +6200,7 @@
       </w:rPr>
     </w:lvl>
   </w:abstractNum>
-  <w:abstractNum w:abstractNumId="5" w15:restartNumberingAfterBreak="0">
+  <w:abstractNum w:abstractNumId="6" w15:restartNumberingAfterBreak="0">
     <w:nsid w:val="483C77D7"/>
     <w:multiLevelType w:val="hybridMultilevel"/>
     <w:tmpl w:val="75AA6790"/>
@@ -5082,7 +6289,233 @@
       </w:pPr>
     </w:lvl>
   </w:abstractNum>
-  <w:abstractNum w:abstractNumId="6" w15:restartNumberingAfterBreak="0">
+  <w:abstractNum w:abstractNumId="7" w15:restartNumberingAfterBreak="0">
+    <w:nsid w:val="56A961A2"/>
+    <w:multiLevelType w:val="hybridMultilevel"/>
+    <w:tmpl w:val="811804BC"/>
+    <w:lvl w:ilvl="0" w:tplc="04100001">
+      <w:start w:val="1"/>
+      <w:numFmt w:val="bullet"/>
+      <w:lvlText w:val=""/>
+      <w:lvlJc w:val="left"/>
+      <w:pPr>
+        <w:ind w:left="720" w:hanging="360"/>
+      </w:pPr>
+      <w:rPr>
+        <w:rFonts w:ascii="Symbol" w:hAnsi="Symbol" w:hint="default"/>
+      </w:rPr>
+    </w:lvl>
+    <w:lvl w:ilvl="1" w:tplc="04100003">
+      <w:start w:val="1"/>
+      <w:numFmt w:val="bullet"/>
+      <w:lvlText w:val="o"/>
+      <w:lvlJc w:val="left"/>
+      <w:pPr>
+        <w:ind w:left="1440" w:hanging="360"/>
+      </w:pPr>
+      <w:rPr>
+        <w:rFonts w:ascii="Courier New" w:hAnsi="Courier New" w:cs="Courier New" w:hint="default"/>
+      </w:rPr>
+    </w:lvl>
+    <w:lvl w:ilvl="2" w:tplc="04100005" w:tentative="1">
+      <w:start w:val="1"/>
+      <w:numFmt w:val="bullet"/>
+      <w:lvlText w:val=""/>
+      <w:lvlJc w:val="left"/>
+      <w:pPr>
+        <w:ind w:left="2160" w:hanging="360"/>
+      </w:pPr>
+      <w:rPr>
+        <w:rFonts w:ascii="Wingdings" w:hAnsi="Wingdings" w:hint="default"/>
+      </w:rPr>
+    </w:lvl>
+    <w:lvl w:ilvl="3" w:tplc="04100001" w:tentative="1">
+      <w:start w:val="1"/>
+      <w:numFmt w:val="bullet"/>
+      <w:lvlText w:val=""/>
+      <w:lvlJc w:val="left"/>
+      <w:pPr>
+        <w:ind w:left="2880" w:hanging="360"/>
+      </w:pPr>
+      <w:rPr>
+        <w:rFonts w:ascii="Symbol" w:hAnsi="Symbol" w:hint="default"/>
+      </w:rPr>
+    </w:lvl>
+    <w:lvl w:ilvl="4" w:tplc="04100003" w:tentative="1">
+      <w:start w:val="1"/>
+      <w:numFmt w:val="bullet"/>
+      <w:lvlText w:val="o"/>
+      <w:lvlJc w:val="left"/>
+      <w:pPr>
+        <w:ind w:left="3600" w:hanging="360"/>
+      </w:pPr>
+      <w:rPr>
+        <w:rFonts w:ascii="Courier New" w:hAnsi="Courier New" w:cs="Courier New" w:hint="default"/>
+      </w:rPr>
+    </w:lvl>
+    <w:lvl w:ilvl="5" w:tplc="04100005" w:tentative="1">
+      <w:start w:val="1"/>
+      <w:numFmt w:val="bullet"/>
+      <w:lvlText w:val=""/>
+      <w:lvlJc w:val="left"/>
+      <w:pPr>
+        <w:ind w:left="4320" w:hanging="360"/>
+      </w:pPr>
+      <w:rPr>
+        <w:rFonts w:ascii="Wingdings" w:hAnsi="Wingdings" w:hint="default"/>
+      </w:rPr>
+    </w:lvl>
+    <w:lvl w:ilvl="6" w:tplc="04100001" w:tentative="1">
+      <w:start w:val="1"/>
+      <w:numFmt w:val="bullet"/>
+      <w:lvlText w:val=""/>
+      <w:lvlJc w:val="left"/>
+      <w:pPr>
+        <w:ind w:left="5040" w:hanging="360"/>
+      </w:pPr>
+      <w:rPr>
+        <w:rFonts w:ascii="Symbol" w:hAnsi="Symbol" w:hint="default"/>
+      </w:rPr>
+    </w:lvl>
+    <w:lvl w:ilvl="7" w:tplc="04100003" w:tentative="1">
+      <w:start w:val="1"/>
+      <w:numFmt w:val="bullet"/>
+      <w:lvlText w:val="o"/>
+      <w:lvlJc w:val="left"/>
+      <w:pPr>
+        <w:ind w:left="5760" w:hanging="360"/>
+      </w:pPr>
+      <w:rPr>
+        <w:rFonts w:ascii="Courier New" w:hAnsi="Courier New" w:cs="Courier New" w:hint="default"/>
+      </w:rPr>
+    </w:lvl>
+    <w:lvl w:ilvl="8" w:tplc="04100005" w:tentative="1">
+      <w:start w:val="1"/>
+      <w:numFmt w:val="bullet"/>
+      <w:lvlText w:val=""/>
+      <w:lvlJc w:val="left"/>
+      <w:pPr>
+        <w:ind w:left="6480" w:hanging="360"/>
+      </w:pPr>
+      <w:rPr>
+        <w:rFonts w:ascii="Wingdings" w:hAnsi="Wingdings" w:hint="default"/>
+      </w:rPr>
+    </w:lvl>
+  </w:abstractNum>
+  <w:abstractNum w:abstractNumId="8" w15:restartNumberingAfterBreak="0">
+    <w:nsid w:val="63EB6D59"/>
+    <w:multiLevelType w:val="hybridMultilevel"/>
+    <w:tmpl w:val="22B4DC20"/>
+    <w:lvl w:ilvl="0" w:tplc="04100001">
+      <w:start w:val="1"/>
+      <w:numFmt w:val="bullet"/>
+      <w:lvlText w:val=""/>
+      <w:lvlJc w:val="left"/>
+      <w:pPr>
+        <w:ind w:left="1080" w:hanging="360"/>
+      </w:pPr>
+      <w:rPr>
+        <w:rFonts w:ascii="Symbol" w:hAnsi="Symbol" w:hint="default"/>
+      </w:rPr>
+    </w:lvl>
+    <w:lvl w:ilvl="1" w:tplc="04100001">
+      <w:start w:val="1"/>
+      <w:numFmt w:val="bullet"/>
+      <w:lvlText w:val=""/>
+      <w:lvlJc w:val="left"/>
+      <w:pPr>
+        <w:ind w:left="1800" w:hanging="360"/>
+      </w:pPr>
+      <w:rPr>
+        <w:rFonts w:ascii="Symbol" w:hAnsi="Symbol" w:hint="default"/>
+      </w:rPr>
+    </w:lvl>
+    <w:lvl w:ilvl="2" w:tplc="04100005" w:tentative="1">
+      <w:start w:val="1"/>
+      <w:numFmt w:val="bullet"/>
+      <w:lvlText w:val=""/>
+      <w:lvlJc w:val="left"/>
+      <w:pPr>
+        <w:ind w:left="2520" w:hanging="360"/>
+      </w:pPr>
+      <w:rPr>
+        <w:rFonts w:ascii="Wingdings" w:hAnsi="Wingdings" w:hint="default"/>
+      </w:rPr>
+    </w:lvl>
+    <w:lvl w:ilvl="3" w:tplc="04100001" w:tentative="1">
+      <w:start w:val="1"/>
+      <w:numFmt w:val="bullet"/>
+      <w:lvlText w:val=""/>
+      <w:lvlJc w:val="left"/>
+      <w:pPr>
+        <w:ind w:left="3240" w:hanging="360"/>
+      </w:pPr>
+      <w:rPr>
+        <w:rFonts w:ascii="Symbol" w:hAnsi="Symbol" w:hint="default"/>
+      </w:rPr>
+    </w:lvl>
+    <w:lvl w:ilvl="4" w:tplc="04100003" w:tentative="1">
+      <w:start w:val="1"/>
+      <w:numFmt w:val="bullet"/>
+      <w:lvlText w:val="o"/>
+      <w:lvlJc w:val="left"/>
+      <w:pPr>
+        <w:ind w:left="3960" w:hanging="360"/>
+      </w:pPr>
+      <w:rPr>
+        <w:rFonts w:ascii="Courier New" w:hAnsi="Courier New" w:cs="Courier New" w:hint="default"/>
+      </w:rPr>
+    </w:lvl>
+    <w:lvl w:ilvl="5" w:tplc="04100005" w:tentative="1">
+      <w:start w:val="1"/>
+      <w:numFmt w:val="bullet"/>
+      <w:lvlText w:val=""/>
+      <w:lvlJc w:val="left"/>
+      <w:pPr>
+        <w:ind w:left="4680" w:hanging="360"/>
+      </w:pPr>
+      <w:rPr>
+        <w:rFonts w:ascii="Wingdings" w:hAnsi="Wingdings" w:hint="default"/>
+      </w:rPr>
+    </w:lvl>
+    <w:lvl w:ilvl="6" w:tplc="04100001" w:tentative="1">
+      <w:start w:val="1"/>
+      <w:numFmt w:val="bullet"/>
+      <w:lvlText w:val=""/>
+      <w:lvlJc w:val="left"/>
+      <w:pPr>
+        <w:ind w:left="5400" w:hanging="360"/>
+      </w:pPr>
+      <w:rPr>
+        <w:rFonts w:ascii="Symbol" w:hAnsi="Symbol" w:hint="default"/>
+      </w:rPr>
+    </w:lvl>
+    <w:lvl w:ilvl="7" w:tplc="04100003" w:tentative="1">
+      <w:start w:val="1"/>
+      <w:numFmt w:val="bullet"/>
+      <w:lvlText w:val="o"/>
+      <w:lvlJc w:val="left"/>
+      <w:pPr>
+        <w:ind w:left="6120" w:hanging="360"/>
+      </w:pPr>
+      <w:rPr>
+        <w:rFonts w:ascii="Courier New" w:hAnsi="Courier New" w:cs="Courier New" w:hint="default"/>
+      </w:rPr>
+    </w:lvl>
+    <w:lvl w:ilvl="8" w:tplc="04100005" w:tentative="1">
+      <w:start w:val="1"/>
+      <w:numFmt w:val="bullet"/>
+      <w:lvlText w:val=""/>
+      <w:lvlJc w:val="left"/>
+      <w:pPr>
+        <w:ind w:left="6840" w:hanging="360"/>
+      </w:pPr>
+      <w:rPr>
+        <w:rFonts w:ascii="Wingdings" w:hAnsi="Wingdings" w:hint="default"/>
+      </w:rPr>
+    </w:lvl>
+  </w:abstractNum>
+  <w:abstractNum w:abstractNumId="9" w15:restartNumberingAfterBreak="0">
     <w:nsid w:val="679C1A4F"/>
     <w:multiLevelType w:val="hybridMultilevel"/>
     <w:tmpl w:val="1FBE05F8"/>
@@ -5195,7 +6628,7 @@
       </w:rPr>
     </w:lvl>
   </w:abstractNum>
-  <w:abstractNum w:abstractNumId="7" w15:restartNumberingAfterBreak="0">
+  <w:abstractNum w:abstractNumId="10" w15:restartNumberingAfterBreak="0">
     <w:nsid w:val="6A312034"/>
     <w:multiLevelType w:val="hybridMultilevel"/>
     <w:tmpl w:val="37C27F66"/>
@@ -5282,13 +6715,13 @@
     </w:lvl>
   </w:abstractNum>
   <w:num w:numId="1">
-    <w:abstractNumId w:val="6"/>
+    <w:abstractNumId w:val="9"/>
   </w:num>
   <w:num w:numId="2">
-    <w:abstractNumId w:val="4"/>
+    <w:abstractNumId w:val="5"/>
   </w:num>
   <w:num w:numId="3">
-    <w:abstractNumId w:val="7"/>
+    <w:abstractNumId w:val="10"/>
   </w:num>
   <w:num w:numId="4">
     <w:abstractNumId w:val="2"/>
@@ -5297,13 +6730,22 @@
     <w:abstractNumId w:val="1"/>
   </w:num>
   <w:num w:numId="6">
-    <w:abstractNumId w:val="5"/>
+    <w:abstractNumId w:val="6"/>
   </w:num>
   <w:num w:numId="7">
     <w:abstractNumId w:val="3"/>
   </w:num>
   <w:num w:numId="8">
     <w:abstractNumId w:val="0"/>
+  </w:num>
+  <w:num w:numId="9">
+    <w:abstractNumId w:val="4"/>
+  </w:num>
+  <w:num w:numId="10">
+    <w:abstractNumId w:val="8"/>
+  </w:num>
+  <w:num w:numId="11">
+    <w:abstractNumId w:val="7"/>
   </w:num>
 </w:numbering>
 </file>

</xml_diff>